<commit_message>
fixes to the .docx export service
</commit_message>
<xml_diff>
--- a/dom/src/main/java/todoapp/dom/module/export/ToDoItemsExport.docx
+++ b/dom/src/main/java/todoapp/dom/module/export/ToDoItemsExport.docx
@@ -197,7 +197,6 @@
                     <w:lang w:val="en-GB"/>
                   </w:rPr>
                 </w:pPr>
-                <w:bookmarkStart w:id="0" w:name="_GoBack"/>
                 <w:r>
                   <w:rPr>
                     <w:rFonts w:ascii="Arial" w:hAnsi="Arial" w:cs="Arial"/>
@@ -216,7 +215,7 @@
               <w:p>
                 <w:pPr>
                   <w:spacing w:before="60" w:after="60"/>
-                  <w:ind w:right="-96"/>
+                  <w:ind w:right="113"/>
                   <w:jc w:val="right"/>
                   <w:cnfStyle w:val="000000100000" w:firstRow="0" w:lastRow="0" w:firstColumn="0" w:lastColumn="0" w:oddVBand="0" w:evenVBand="0" w:oddHBand="1" w:evenHBand="0" w:firstRowFirstColumn="0" w:firstRowLastColumn="0" w:lastRowFirstColumn="0" w:lastRowLastColumn="0"/>
                   <w:rPr>
@@ -244,7 +243,7 @@
               <w:p>
                 <w:pPr>
                   <w:spacing w:before="60" w:after="60"/>
-                  <w:ind w:right="-96"/>
+                  <w:ind w:right="113"/>
                   <w:jc w:val="right"/>
                   <w:cnfStyle w:val="000000100000" w:firstRow="0" w:lastRow="0" w:firstColumn="0" w:lastColumn="0" w:oddVBand="0" w:evenVBand="0" w:oddHBand="1" w:evenHBand="0" w:firstRowFirstColumn="0" w:firstRowLastColumn="0" w:lastRowFirstColumn="0" w:lastRowLastColumn="0"/>
                   <w:rPr>
@@ -266,7 +265,6 @@
               </w:p>
             </w:tc>
           </w:tr>
-          <w:bookmarkEnd w:id="0"/>
           <w:tr>
             <w:trPr>
               <w:cnfStyle w:val="000000010000" w:firstRow="0" w:lastRow="0" w:firstColumn="0" w:lastColumn="0" w:oddVBand="0" w:evenVBand="0" w:oddHBand="0" w:evenHBand="1" w:firstRowFirstColumn="0" w:firstRowLastColumn="0" w:lastRowFirstColumn="0" w:lastRowLastColumn="0"/>
@@ -305,7 +303,7 @@
               <w:p>
                 <w:pPr>
                   <w:spacing w:before="60" w:after="60"/>
-                  <w:ind w:right="-96"/>
+                  <w:ind w:right="113"/>
                   <w:jc w:val="right"/>
                   <w:cnfStyle w:val="000000010000" w:firstRow="0" w:lastRow="0" w:firstColumn="0" w:lastColumn="0" w:oddVBand="0" w:evenVBand="0" w:oddHBand="0" w:evenHBand="1" w:firstRowFirstColumn="0" w:firstRowLastColumn="0" w:lastRowFirstColumn="0" w:lastRowLastColumn="0"/>
                   <w:rPr>
@@ -333,7 +331,7 @@
               <w:p>
                 <w:pPr>
                   <w:spacing w:before="60" w:after="60"/>
-                  <w:ind w:right="-96"/>
+                  <w:ind w:right="113"/>
                   <w:jc w:val="right"/>
                   <w:cnfStyle w:val="000000010000" w:firstRow="0" w:lastRow="0" w:firstColumn="0" w:lastColumn="0" w:oddVBand="0" w:evenVBand="0" w:oddHBand="0" w:evenHBand="1" w:firstRowFirstColumn="0" w:firstRowLastColumn="0" w:lastRowFirstColumn="0" w:lastRowLastColumn="0"/>
                   <w:rPr>
@@ -383,6 +381,8 @@
           <w:lang w:val="en-GB"/>
         </w:rPr>
       </w:pPr>
+      <w:bookmarkStart w:id="0" w:name="_GoBack"/>
+      <w:bookmarkEnd w:id="0"/>
     </w:p>
     <w:p>
       <w:pPr>
@@ -426,6 +426,7 @@
             <w:calendar w:val="gregorian"/>
           </w:date>
         </w:sdtPr>
+        <w:sdtEndPr/>
         <w:sdtContent>
           <w:r>
             <w:rPr>
@@ -2981,6 +2982,7 @@
     <w:rsid w:val="00190652"/>
     <w:rsid w:val="001C267C"/>
     <w:rsid w:val="001D4B73"/>
+    <w:rsid w:val="002D2114"/>
     <w:rsid w:val="003544B2"/>
     <w:rsid w:val="00361DA3"/>
     <w:rsid w:val="00394ADA"/>
@@ -2992,6 +2994,7 @@
     <w:rsid w:val="006015FB"/>
     <w:rsid w:val="006A13E8"/>
     <w:rsid w:val="008401AB"/>
+    <w:rsid w:val="00881B19"/>
     <w:rsid w:val="00A83FBF"/>
     <w:rsid w:val="00AF5F48"/>
     <w:rsid w:val="00B315D1"/>

</xml_diff>